<commit_message>
add pca for word and label vector
</commit_message>
<xml_diff>
--- a/segmentation result.docx
+++ b/segmentation result.docx
@@ -56,29 +56,44 @@
           <w:tcPr>
             <w:tcW w:w="2324" w:type="dxa"/>
           </w:tcPr>
-          <w:p>
-            <w:pPr>
+          <w:p/>
+        </w:tc>
+        <w:tc>
+          <w:tcPr>
+            <w:tcW w:w="2348" w:type="dxa"/>
+          </w:tcPr>
+          <w:p>
+            <w:r>
               <w:rPr>
                 <w:rFonts w:hint="eastAsia"/>
               </w:rPr>
-            </w:pPr>
-          </w:p>
-        </w:tc>
-        <w:tc>
-          <w:tcPr>
-            <w:tcW w:w="2348" w:type="dxa"/>
-          </w:tcPr>
-          <w:p>
-            <w:pPr>
+              <w:t>原始权重</w:t>
+            </w:r>
+          </w:p>
+        </w:tc>
+        <w:tc>
+          <w:tcPr>
+            <w:tcW w:w="2325" w:type="dxa"/>
+          </w:tcPr>
+          <w:p>
+            <w:r>
               <w:rPr>
                 <w:rFonts w:hint="eastAsia"/>
               </w:rPr>
-            </w:pPr>
+              <w:t>所有权重为1</w:t>
+            </w:r>
+          </w:p>
+        </w:tc>
+        <w:tc>
+          <w:tcPr>
+            <w:tcW w:w="2326" w:type="dxa"/>
+          </w:tcPr>
+          <w:p>
             <w:r>
               <w:rPr>
                 <w:rFonts w:hint="eastAsia"/>
               </w:rPr>
-              <w:t>原始权重</w:t>
+              <w:t>权重归一化</w:t>
             </w:r>
           </w:p>
         </w:tc>
@@ -87,51 +102,10 @@
             <w:tcW w:w="2325" w:type="dxa"/>
           </w:tcPr>
           <w:p>
-            <w:pPr>
+            <w:r>
               <w:rPr>
                 <w:rFonts w:hint="eastAsia"/>
               </w:rPr>
-            </w:pPr>
-            <w:r>
-              <w:rPr>
-                <w:rFonts w:hint="eastAsia"/>
-              </w:rPr>
-              <w:t>所有权重为1</w:t>
-            </w:r>
-          </w:p>
-        </w:tc>
-        <w:tc>
-          <w:tcPr>
-            <w:tcW w:w="2326" w:type="dxa"/>
-          </w:tcPr>
-          <w:p>
-            <w:pPr>
-              <w:rPr>
-                <w:rFonts w:hint="eastAsia"/>
-              </w:rPr>
-            </w:pPr>
-            <w:r>
-              <w:rPr>
-                <w:rFonts w:hint="eastAsia"/>
-              </w:rPr>
-              <w:t>权重归一化</w:t>
-            </w:r>
-          </w:p>
-        </w:tc>
-        <w:tc>
-          <w:tcPr>
-            <w:tcW w:w="2325" w:type="dxa"/>
-          </w:tcPr>
-          <w:p>
-            <w:pPr>
-              <w:rPr>
-                <w:rFonts w:hint="eastAsia"/>
-              </w:rPr>
-            </w:pPr>
-            <w:r>
-              <w:rPr>
-                <w:rFonts w:hint="eastAsia"/>
-              </w:rPr>
               <w:t>权重log归一化</w:t>
             </w:r>
           </w:p>
@@ -140,13 +114,7 @@
           <w:tcPr>
             <w:tcW w:w="3681" w:type="dxa"/>
           </w:tcPr>
-          <w:p>
-            <w:pPr>
-              <w:rPr>
-                <w:rFonts w:hint="eastAsia"/>
-              </w:rPr>
-            </w:pPr>
-          </w:p>
+          <w:p/>
         </w:tc>
       </w:tr>
       <w:tr>
@@ -155,15 +123,10 @@
             <w:tcW w:w="2324" w:type="dxa"/>
           </w:tcPr>
           <w:p>
-            <w:pPr>
+            <w:r>
               <w:rPr>
                 <w:rFonts w:hint="eastAsia"/>
               </w:rPr>
-            </w:pPr>
-            <w:r>
-              <w:rPr>
-                <w:rFonts w:hint="eastAsia"/>
-              </w:rPr>
               <w:t>Combustion</w:t>
             </w:r>
           </w:p>
@@ -173,11 +136,6 @@
             <w:tcW w:w="2348" w:type="dxa"/>
           </w:tcPr>
           <w:p>
-            <w:pPr>
-              <w:rPr>
-                <w:rFonts w:hint="eastAsia"/>
-              </w:rPr>
-            </w:pPr>
             <w:r>
               <w:rPr>
                 <w:noProof/>
@@ -187,110 +145,6 @@
                   <wp:extent cx="1354347" cy="1354347"/>
                   <wp:effectExtent l="0" t="0" r="0" b="0"/>
                   <wp:docPr id="6" name="图片 6"/>
-                  <wp:cNvGraphicFramePr>
-                    <a:graphicFrameLocks xmlns:a="http://schemas.openxmlformats.org/drawingml/2006/main" noChangeAspect="1"/>
-                  </wp:cNvGraphicFramePr>
-                  <a:graphic xmlns:a="http://schemas.openxmlformats.org/drawingml/2006/main">
-                    <a:graphicData uri="http://schemas.openxmlformats.org/drawingml/2006/picture">
-                      <pic:pic xmlns:pic="http://schemas.openxmlformats.org/drawingml/2006/picture">
-                        <pic:nvPicPr>
-                          <pic:cNvPr id="1" name=""/>
-                          <pic:cNvPicPr/>
-                        </pic:nvPicPr>
-                        <pic:blipFill>
-                          <a:blip r:embed="rId4"/>
-                          <a:stretch>
-                            <a:fillRect/>
-                          </a:stretch>
-                        </pic:blipFill>
-                        <pic:spPr>
-                          <a:xfrm>
-                            <a:off x="0" y="0"/>
-                            <a:ext cx="1409018" cy="1409018"/>
-                          </a:xfrm>
-                          <a:prstGeom prst="rect">
-                            <a:avLst/>
-                          </a:prstGeom>
-                        </pic:spPr>
-                      </pic:pic>
-                    </a:graphicData>
-                  </a:graphic>
-                </wp:inline>
-              </w:drawing>
-            </w:r>
-          </w:p>
-        </w:tc>
-        <w:tc>
-          <w:tcPr>
-            <w:tcW w:w="2325" w:type="dxa"/>
-          </w:tcPr>
-          <w:p>
-            <w:pPr>
-              <w:rPr>
-                <w:rFonts w:hint="eastAsia"/>
-              </w:rPr>
-            </w:pPr>
-            <w:r>
-              <w:rPr>
-                <w:noProof/>
-              </w:rPr>
-              <w:drawing>
-                <wp:inline distT="0" distB="0" distL="0" distR="0" wp14:anchorId="5AF73FD8" wp14:editId="5A591CCE">
-                  <wp:extent cx="1333678" cy="1328468"/>
-                  <wp:effectExtent l="0" t="0" r="0" b="5080"/>
-                  <wp:docPr id="8" name="图片 8"/>
-                  <wp:cNvGraphicFramePr>
-                    <a:graphicFrameLocks xmlns:a="http://schemas.openxmlformats.org/drawingml/2006/main" noChangeAspect="1"/>
-                  </wp:cNvGraphicFramePr>
-                  <a:graphic xmlns:a="http://schemas.openxmlformats.org/drawingml/2006/main">
-                    <a:graphicData uri="http://schemas.openxmlformats.org/drawingml/2006/picture">
-                      <pic:pic xmlns:pic="http://schemas.openxmlformats.org/drawingml/2006/picture">
-                        <pic:nvPicPr>
-                          <pic:cNvPr id="1" name=""/>
-                          <pic:cNvPicPr/>
-                        </pic:nvPicPr>
-                        <pic:blipFill>
-                          <a:blip r:embed="rId5"/>
-                          <a:stretch>
-                            <a:fillRect/>
-                          </a:stretch>
-                        </pic:blipFill>
-                        <pic:spPr>
-                          <a:xfrm>
-                            <a:off x="0" y="0"/>
-                            <a:ext cx="1381381" cy="1375985"/>
-                          </a:xfrm>
-                          <a:prstGeom prst="rect">
-                            <a:avLst/>
-                          </a:prstGeom>
-                        </pic:spPr>
-                      </pic:pic>
-                    </a:graphicData>
-                  </a:graphic>
-                </wp:inline>
-              </w:drawing>
-            </w:r>
-          </w:p>
-        </w:tc>
-        <w:tc>
-          <w:tcPr>
-            <w:tcW w:w="2326" w:type="dxa"/>
-          </w:tcPr>
-          <w:p>
-            <w:pPr>
-              <w:rPr>
-                <w:rFonts w:hint="eastAsia"/>
-              </w:rPr>
-            </w:pPr>
-            <w:r>
-              <w:rPr>
-                <w:noProof/>
-              </w:rPr>
-              <w:drawing>
-                <wp:inline distT="0" distB="0" distL="0" distR="0" wp14:anchorId="27B2F4C9" wp14:editId="176596B8">
-                  <wp:extent cx="1331843" cy="1337046"/>
-                  <wp:effectExtent l="0" t="0" r="1905" b="0"/>
-                  <wp:docPr id="11" name="图片 11"/>
                   <wp:cNvGraphicFramePr>
                     <a:graphicFrameLocks xmlns:a="http://schemas.openxmlformats.org/drawingml/2006/main" noChangeAspect="1"/>
                   </wp:cNvGraphicFramePr>
@@ -310,7 +164,7 @@
                         <pic:spPr>
                           <a:xfrm>
                             <a:off x="0" y="0"/>
-                            <a:ext cx="1376937" cy="1382317"/>
+                            <a:ext cx="1409018" cy="1409018"/>
                           </a:xfrm>
                           <a:prstGeom prst="rect">
                             <a:avLst/>
@@ -329,20 +183,15 @@
             <w:tcW w:w="2325" w:type="dxa"/>
           </w:tcPr>
           <w:p>
-            <w:pPr>
-              <w:rPr>
-                <w:rFonts w:hint="eastAsia"/>
-              </w:rPr>
-            </w:pPr>
             <w:r>
               <w:rPr>
                 <w:noProof/>
               </w:rPr>
               <w:drawing>
-                <wp:inline distT="0" distB="0" distL="0" distR="0" wp14:anchorId="2F53C033" wp14:editId="3B013693">
-                  <wp:extent cx="1328468" cy="1328468"/>
-                  <wp:effectExtent l="0" t="0" r="5080" b="5080"/>
-                  <wp:docPr id="5" name="图片 5"/>
+                <wp:inline distT="0" distB="0" distL="0" distR="0" wp14:anchorId="5AF73FD8" wp14:editId="5A591CCE">
+                  <wp:extent cx="1333678" cy="1328468"/>
+                  <wp:effectExtent l="0" t="0" r="0" b="5080"/>
+                  <wp:docPr id="8" name="图片 8"/>
                   <wp:cNvGraphicFramePr>
                     <a:graphicFrameLocks xmlns:a="http://schemas.openxmlformats.org/drawingml/2006/main" noChangeAspect="1"/>
                   </wp:cNvGraphicFramePr>
@@ -362,7 +211,7 @@
                         <pic:spPr>
                           <a:xfrm>
                             <a:off x="0" y="0"/>
-                            <a:ext cx="1332832" cy="1332832"/>
+                            <a:ext cx="1381381" cy="1375985"/>
                           </a:xfrm>
                           <a:prstGeom prst="rect">
                             <a:avLst/>
@@ -378,24 +227,18 @@
         </w:tc>
         <w:tc>
           <w:tcPr>
-            <w:tcW w:w="3681" w:type="dxa"/>
-            <w:vMerge w:val="restart"/>
-          </w:tcPr>
-          <w:p>
-            <w:pPr>
-              <w:rPr>
-                <w:rFonts w:hint="eastAsia"/>
-              </w:rPr>
-            </w:pPr>
+            <w:tcW w:w="2326" w:type="dxa"/>
+          </w:tcPr>
+          <w:p>
             <w:r>
               <w:rPr>
                 <w:noProof/>
               </w:rPr>
               <w:drawing>
-                <wp:inline distT="0" distB="0" distL="0" distR="0" wp14:anchorId="3E329971" wp14:editId="13A86F74">
-                  <wp:extent cx="1940119" cy="2749902"/>
-                  <wp:effectExtent l="0" t="0" r="3175" b="0"/>
-                  <wp:docPr id="23" name="图片 23"/>
+                <wp:inline distT="0" distB="0" distL="0" distR="0" wp14:anchorId="27B2F4C9" wp14:editId="176596B8">
+                  <wp:extent cx="1331843" cy="1337046"/>
+                  <wp:effectExtent l="0" t="0" r="1905" b="0"/>
+                  <wp:docPr id="11" name="图片 11"/>
                   <wp:cNvGraphicFramePr>
                     <a:graphicFrameLocks xmlns:a="http://schemas.openxmlformats.org/drawingml/2006/main" noChangeAspect="1"/>
                   </wp:cNvGraphicFramePr>
@@ -415,7 +258,7 @@
                         <pic:spPr>
                           <a:xfrm>
                             <a:off x="0" y="0"/>
-                            <a:ext cx="1950564" cy="2764707"/>
+                            <a:ext cx="1376937" cy="1382317"/>
                           </a:xfrm>
                           <a:prstGeom prst="rect">
                             <a:avLst/>
@@ -429,39 +272,20 @@
             </w:r>
           </w:p>
         </w:tc>
-      </w:tr>
-      <w:tr>
-        <w:tc>
-          <w:tcPr>
-            <w:tcW w:w="2324" w:type="dxa"/>
-          </w:tcPr>
-          <w:p>
-            <w:pPr>
-              <w:rPr>
-                <w:rFonts w:hint="eastAsia"/>
-              </w:rPr>
-            </w:pPr>
-          </w:p>
-        </w:tc>
-        <w:tc>
-          <w:tcPr>
-            <w:tcW w:w="2348" w:type="dxa"/>
-          </w:tcPr>
-          <w:p>
-            <w:pPr>
-              <w:rPr>
-                <w:rFonts w:hint="eastAsia"/>
-              </w:rPr>
-            </w:pPr>
+        <w:tc>
+          <w:tcPr>
+            <w:tcW w:w="2325" w:type="dxa"/>
+          </w:tcPr>
+          <w:p>
             <w:r>
               <w:rPr>
                 <w:noProof/>
               </w:rPr>
               <w:drawing>
-                <wp:inline distT="0" distB="0" distL="0" distR="0" wp14:anchorId="38977B45" wp14:editId="2660E60D">
-                  <wp:extent cx="1351198" cy="1242204"/>
-                  <wp:effectExtent l="0" t="0" r="1905" b="0"/>
-                  <wp:docPr id="7" name="图片 7"/>
+                <wp:inline distT="0" distB="0" distL="0" distR="0" wp14:anchorId="2F53C033" wp14:editId="3B013693">
+                  <wp:extent cx="1328468" cy="1328468"/>
+                  <wp:effectExtent l="0" t="0" r="5080" b="5080"/>
+                  <wp:docPr id="5" name="图片 5"/>
                   <wp:cNvGraphicFramePr>
                     <a:graphicFrameLocks xmlns:a="http://schemas.openxmlformats.org/drawingml/2006/main" noChangeAspect="1"/>
                   </wp:cNvGraphicFramePr>
@@ -481,7 +305,7 @@
                         <pic:spPr>
                           <a:xfrm>
                             <a:off x="0" y="0"/>
-                            <a:ext cx="1383612" cy="1272004"/>
+                            <a:ext cx="1332832" cy="1332832"/>
                           </a:xfrm>
                           <a:prstGeom prst="rect">
                             <a:avLst/>
@@ -497,23 +321,19 @@
         </w:tc>
         <w:tc>
           <w:tcPr>
-            <w:tcW w:w="2325" w:type="dxa"/>
-          </w:tcPr>
-          <w:p>
-            <w:pPr>
-              <w:rPr>
-                <w:rFonts w:hint="eastAsia"/>
-              </w:rPr>
-            </w:pPr>
+            <w:tcW w:w="3681" w:type="dxa"/>
+            <w:vMerge w:val="restart"/>
+          </w:tcPr>
+          <w:p>
             <w:r>
               <w:rPr>
                 <w:noProof/>
               </w:rPr>
               <w:drawing>
-                <wp:inline distT="0" distB="0" distL="0" distR="0" wp14:anchorId="6E664E59" wp14:editId="65D88D10">
-                  <wp:extent cx="1332865" cy="1138535"/>
-                  <wp:effectExtent l="0" t="0" r="635" b="5080"/>
-                  <wp:docPr id="10" name="图片 10"/>
+                <wp:inline distT="0" distB="0" distL="0" distR="0" wp14:anchorId="3E329971" wp14:editId="13A86F74">
+                  <wp:extent cx="1940119" cy="2749902"/>
+                  <wp:effectExtent l="0" t="0" r="3175" b="0"/>
+                  <wp:docPr id="23" name="图片 23"/>
                   <wp:cNvGraphicFramePr>
                     <a:graphicFrameLocks xmlns:a="http://schemas.openxmlformats.org/drawingml/2006/main" noChangeAspect="1"/>
                   </wp:cNvGraphicFramePr>
@@ -533,7 +353,7 @@
                         <pic:spPr>
                           <a:xfrm>
                             <a:off x="0" y="0"/>
-                            <a:ext cx="1422453" cy="1215061"/>
+                            <a:ext cx="1950564" cy="2764707"/>
                           </a:xfrm>
                           <a:prstGeom prst="rect">
                             <a:avLst/>
@@ -547,25 +367,28 @@
             </w:r>
           </w:p>
         </w:tc>
-        <w:tc>
-          <w:tcPr>
-            <w:tcW w:w="2326" w:type="dxa"/>
-          </w:tcPr>
-          <w:p>
-            <w:pPr>
-              <w:rPr>
-                <w:rFonts w:hint="eastAsia"/>
-              </w:rPr>
-            </w:pPr>
+      </w:tr>
+      <w:tr>
+        <w:tc>
+          <w:tcPr>
+            <w:tcW w:w="2324" w:type="dxa"/>
+          </w:tcPr>
+          <w:p/>
+        </w:tc>
+        <w:tc>
+          <w:tcPr>
+            <w:tcW w:w="2348" w:type="dxa"/>
+          </w:tcPr>
+          <w:p>
             <w:r>
               <w:rPr>
                 <w:noProof/>
               </w:rPr>
               <w:drawing>
-                <wp:inline distT="0" distB="0" distL="0" distR="0" wp14:anchorId="3FA88BD5" wp14:editId="40094F3C">
-                  <wp:extent cx="1323615" cy="1104181"/>
-                  <wp:effectExtent l="0" t="0" r="0" b="1270"/>
-                  <wp:docPr id="12" name="图片 12"/>
+                <wp:inline distT="0" distB="0" distL="0" distR="0" wp14:anchorId="38977B45" wp14:editId="2660E60D">
+                  <wp:extent cx="1351198" cy="1242204"/>
+                  <wp:effectExtent l="0" t="0" r="1905" b="0"/>
+                  <wp:docPr id="7" name="图片 7"/>
                   <wp:cNvGraphicFramePr>
                     <a:graphicFrameLocks xmlns:a="http://schemas.openxmlformats.org/drawingml/2006/main" noChangeAspect="1"/>
                   </wp:cNvGraphicFramePr>
@@ -585,7 +408,7 @@
                         <pic:spPr>
                           <a:xfrm>
                             <a:off x="0" y="0"/>
-                            <a:ext cx="1384006" cy="1154560"/>
+                            <a:ext cx="1383612" cy="1272004"/>
                           </a:xfrm>
                           <a:prstGeom prst="rect">
                             <a:avLst/>
@@ -604,108 +427,15 @@
             <w:tcW w:w="2325" w:type="dxa"/>
           </w:tcPr>
           <w:p>
-            <w:pPr>
-              <w:rPr>
-                <w:rFonts w:hint="eastAsia"/>
-              </w:rPr>
-            </w:pPr>
             <w:r>
               <w:rPr>
                 <w:noProof/>
               </w:rPr>
               <w:drawing>
-                <wp:inline distT="0" distB="0" distL="0" distR="0" wp14:anchorId="40317701" wp14:editId="44AF42C5">
-                  <wp:extent cx="1333955" cy="1112807"/>
-                  <wp:effectExtent l="0" t="0" r="0" b="0"/>
-                  <wp:docPr id="13" name="图片 13"/>
-                  <wp:cNvGraphicFramePr>
-                    <a:graphicFrameLocks xmlns:a="http://schemas.openxmlformats.org/drawingml/2006/main" noChangeAspect="1"/>
-                  </wp:cNvGraphicFramePr>
-                  <a:graphic xmlns:a="http://schemas.openxmlformats.org/drawingml/2006/main">
-                    <a:graphicData uri="http://schemas.openxmlformats.org/drawingml/2006/picture">
-                      <pic:pic xmlns:pic="http://schemas.openxmlformats.org/drawingml/2006/picture">
-                        <pic:nvPicPr>
-                          <pic:cNvPr id="1" name=""/>
-                          <pic:cNvPicPr/>
-                        </pic:nvPicPr>
-                        <pic:blipFill>
-                          <a:blip r:embed="rId11"/>
-                          <a:stretch>
-                            <a:fillRect/>
-                          </a:stretch>
-                        </pic:blipFill>
-                        <pic:spPr>
-                          <a:xfrm>
-                            <a:off x="0" y="0"/>
-                            <a:ext cx="1374556" cy="1146677"/>
-                          </a:xfrm>
-                          <a:prstGeom prst="rect">
-                            <a:avLst/>
-                          </a:prstGeom>
-                        </pic:spPr>
-                      </pic:pic>
-                    </a:graphicData>
-                  </a:graphic>
-                </wp:inline>
-              </w:drawing>
-            </w:r>
-          </w:p>
-        </w:tc>
-        <w:tc>
-          <w:tcPr>
-            <w:tcW w:w="3681" w:type="dxa"/>
-            <w:vMerge/>
-          </w:tcPr>
-          <w:p>
-            <w:pPr>
-              <w:rPr>
-                <w:rFonts w:hint="eastAsia"/>
-              </w:rPr>
-            </w:pPr>
-          </w:p>
-        </w:tc>
-      </w:tr>
-      <w:tr>
-        <w:tc>
-          <w:tcPr>
-            <w:tcW w:w="2324" w:type="dxa"/>
-          </w:tcPr>
-          <w:p>
-            <w:pPr>
-              <w:rPr>
-                <w:rFonts w:hint="eastAsia"/>
-              </w:rPr>
-            </w:pPr>
-            <w:r>
-              <w:t>T</w:t>
-            </w:r>
-            <w:r>
-              <w:rPr>
-                <w:rFonts w:hint="eastAsia"/>
-              </w:rPr>
-              <w:t>ooth</w:t>
-            </w:r>
-          </w:p>
-        </w:tc>
-        <w:tc>
-          <w:tcPr>
-            <w:tcW w:w="2348" w:type="dxa"/>
-          </w:tcPr>
-          <w:p>
-            <w:pPr>
-              <w:rPr>
-                <w:rFonts w:hint="eastAsia"/>
-              </w:rPr>
-            </w:pPr>
-            <w:r>
-              <w:rPr>
-                <w:noProof/>
-              </w:rPr>
-              <w:drawing>
-                <wp:inline distT="0" distB="0" distL="0" distR="0" wp14:anchorId="2483C758" wp14:editId="6E834C90">
-                  <wp:extent cx="1354348" cy="1354348"/>
-                  <wp:effectExtent l="0" t="0" r="0" b="0"/>
-                  <wp:docPr id="14" name="图片 14"/>
+                <wp:inline distT="0" distB="0" distL="0" distR="0" wp14:anchorId="6E664E59" wp14:editId="65D88D10">
+                  <wp:extent cx="1332865" cy="1138535"/>
+                  <wp:effectExtent l="0" t="0" r="635" b="5080"/>
+                  <wp:docPr id="10" name="图片 10"/>
                   <wp:cNvGraphicFramePr>
                     <a:graphicFrameLocks xmlns:a="http://schemas.openxmlformats.org/drawingml/2006/main" noChangeAspect="1"/>
                   </wp:cNvGraphicFramePr>
@@ -725,7 +455,7 @@
                         <pic:spPr>
                           <a:xfrm>
                             <a:off x="0" y="0"/>
-                            <a:ext cx="1380304" cy="1380304"/>
+                            <a:ext cx="1422453" cy="1215061"/>
                           </a:xfrm>
                           <a:prstGeom prst="rect">
                             <a:avLst/>
@@ -741,23 +471,18 @@
         </w:tc>
         <w:tc>
           <w:tcPr>
-            <w:tcW w:w="2325" w:type="dxa"/>
-          </w:tcPr>
-          <w:p>
-            <w:pPr>
-              <w:rPr>
-                <w:rFonts w:hint="eastAsia"/>
-              </w:rPr>
-            </w:pPr>
+            <w:tcW w:w="2326" w:type="dxa"/>
+          </w:tcPr>
+          <w:p>
             <w:r>
               <w:rPr>
                 <w:noProof/>
               </w:rPr>
               <w:drawing>
-                <wp:inline distT="0" distB="0" distL="0" distR="0" wp14:anchorId="3E1D2919" wp14:editId="7FBE766D">
-                  <wp:extent cx="1333500" cy="1338709"/>
-                  <wp:effectExtent l="0" t="0" r="0" b="0"/>
-                  <wp:docPr id="15" name="图片 15"/>
+                <wp:inline distT="0" distB="0" distL="0" distR="0" wp14:anchorId="3FA88BD5" wp14:editId="40094F3C">
+                  <wp:extent cx="1323615" cy="1104181"/>
+                  <wp:effectExtent l="0" t="0" r="0" b="1270"/>
+                  <wp:docPr id="12" name="图片 12"/>
                   <wp:cNvGraphicFramePr>
                     <a:graphicFrameLocks xmlns:a="http://schemas.openxmlformats.org/drawingml/2006/main" noChangeAspect="1"/>
                   </wp:cNvGraphicFramePr>
@@ -777,7 +502,7 @@
                         <pic:spPr>
                           <a:xfrm>
                             <a:off x="0" y="0"/>
-                            <a:ext cx="1377341" cy="1382721"/>
+                            <a:ext cx="1384006" cy="1154560"/>
                           </a:xfrm>
                           <a:prstGeom prst="rect">
                             <a:avLst/>
@@ -793,12 +518,136 @@
         </w:tc>
         <w:tc>
           <w:tcPr>
+            <w:tcW w:w="2325" w:type="dxa"/>
+          </w:tcPr>
+          <w:p>
+            <w:r>
+              <w:rPr>
+                <w:noProof/>
+              </w:rPr>
+              <w:drawing>
+                <wp:inline distT="0" distB="0" distL="0" distR="0" wp14:anchorId="40317701" wp14:editId="44AF42C5">
+                  <wp:extent cx="1333955" cy="1112807"/>
+                  <wp:effectExtent l="0" t="0" r="0" b="0"/>
+                  <wp:docPr id="13" name="图片 13"/>
+                  <wp:cNvGraphicFramePr>
+                    <a:graphicFrameLocks xmlns:a="http://schemas.openxmlformats.org/drawingml/2006/main" noChangeAspect="1"/>
+                  </wp:cNvGraphicFramePr>
+                  <a:graphic xmlns:a="http://schemas.openxmlformats.org/drawingml/2006/main">
+                    <a:graphicData uri="http://schemas.openxmlformats.org/drawingml/2006/picture">
+                      <pic:pic xmlns:pic="http://schemas.openxmlformats.org/drawingml/2006/picture">
+                        <pic:nvPicPr>
+                          <pic:cNvPr id="1" name=""/>
+                          <pic:cNvPicPr/>
+                        </pic:nvPicPr>
+                        <pic:blipFill>
+                          <a:blip r:embed="rId13"/>
+                          <a:stretch>
+                            <a:fillRect/>
+                          </a:stretch>
+                        </pic:blipFill>
+                        <pic:spPr>
+                          <a:xfrm>
+                            <a:off x="0" y="0"/>
+                            <a:ext cx="1374556" cy="1146677"/>
+                          </a:xfrm>
+                          <a:prstGeom prst="rect">
+                            <a:avLst/>
+                          </a:prstGeom>
+                        </pic:spPr>
+                      </pic:pic>
+                    </a:graphicData>
+                  </a:graphic>
+                </wp:inline>
+              </w:drawing>
+            </w:r>
+          </w:p>
+        </w:tc>
+        <w:tc>
+          <w:tcPr>
+            <w:tcW w:w="3681" w:type="dxa"/>
+            <w:vMerge/>
+          </w:tcPr>
+          <w:p/>
+        </w:tc>
+      </w:tr>
+      <w:tr>
+        <w:tc>
+          <w:tcPr>
+            <w:tcW w:w="2324" w:type="dxa"/>
+          </w:tcPr>
+          <w:p/>
+        </w:tc>
+        <w:tc>
+          <w:tcPr>
+            <w:tcW w:w="2348" w:type="dxa"/>
+          </w:tcPr>
+          <w:p>
+            <w:pPr>
+              <w:rPr>
+                <w:noProof/>
+              </w:rPr>
+            </w:pPr>
+          </w:p>
+        </w:tc>
+        <w:tc>
+          <w:tcPr>
+            <w:tcW w:w="2325" w:type="dxa"/>
+          </w:tcPr>
+          <w:p>
+            <w:pPr>
+              <w:rPr>
+                <w:noProof/>
+              </w:rPr>
+            </w:pPr>
+          </w:p>
+        </w:tc>
+        <w:tc>
+          <w:tcPr>
             <w:tcW w:w="2326" w:type="dxa"/>
           </w:tcPr>
           <w:p>
             <w:pPr>
               <w:rPr>
-                <w:rFonts w:hint="eastAsia"/>
+                <w:noProof/>
+              </w:rPr>
+            </w:pPr>
+          </w:p>
+        </w:tc>
+        <w:tc>
+          <w:tcPr>
+            <w:tcW w:w="2325" w:type="dxa"/>
+          </w:tcPr>
+          <w:p>
+            <w:pPr>
+              <w:rPr>
+                <w:noProof/>
+              </w:rPr>
+            </w:pPr>
+          </w:p>
+        </w:tc>
+        <w:tc>
+          <w:tcPr>
+            <w:tcW w:w="3681" w:type="dxa"/>
+          </w:tcPr>
+          <w:p/>
+        </w:tc>
+      </w:tr>
+      <w:tr>
+        <w:tc>
+          <w:tcPr>
+            <w:tcW w:w="2324" w:type="dxa"/>
+          </w:tcPr>
+          <w:p/>
+        </w:tc>
+        <w:tc>
+          <w:tcPr>
+            <w:tcW w:w="2348" w:type="dxa"/>
+          </w:tcPr>
+          <w:p>
+            <w:pPr>
+              <w:rPr>
+                <w:noProof/>
               </w:rPr>
             </w:pPr>
             <w:r>
@@ -806,10 +655,10 @@
                 <w:noProof/>
               </w:rPr>
               <w:drawing>
-                <wp:inline distT="0" distB="0" distL="0" distR="0" wp14:anchorId="48D22557" wp14:editId="40EF4A41">
-                  <wp:extent cx="1340483" cy="1345720"/>
-                  <wp:effectExtent l="0" t="0" r="0" b="6985"/>
-                  <wp:docPr id="17" name="图片 17"/>
+                <wp:inline distT="0" distB="0" distL="0" distR="0" wp14:anchorId="5706C870" wp14:editId="35FC4A44">
+                  <wp:extent cx="1353820" cy="1291856"/>
+                  <wp:effectExtent l="0" t="0" r="0" b="3810"/>
+                  <wp:docPr id="2" name="图片 2"/>
                   <wp:cNvGraphicFramePr>
                     <a:graphicFrameLocks xmlns:a="http://schemas.openxmlformats.org/drawingml/2006/main" noChangeAspect="1"/>
                   </wp:cNvGraphicFramePr>
@@ -829,7 +678,7 @@
                         <pic:spPr>
                           <a:xfrm>
                             <a:off x="0" y="0"/>
-                            <a:ext cx="1389156" cy="1394583"/>
+                            <a:ext cx="1381886" cy="1318638"/>
                           </a:xfrm>
                           <a:prstGeom prst="rect">
                             <a:avLst/>
@@ -850,7 +699,7 @@
           <w:p>
             <w:pPr>
               <w:rPr>
-                <w:rFonts w:hint="eastAsia"/>
+                <w:noProof/>
               </w:rPr>
             </w:pPr>
             <w:r>
@@ -858,10 +707,10 @@
                 <w:noProof/>
               </w:rPr>
               <w:drawing>
-                <wp:inline distT="0" distB="0" distL="0" distR="0" wp14:anchorId="37007CAD" wp14:editId="28BBC341">
-                  <wp:extent cx="1328467" cy="1328467"/>
-                  <wp:effectExtent l="0" t="0" r="5080" b="5080"/>
-                  <wp:docPr id="20" name="图片 20"/>
+                <wp:inline distT="0" distB="0" distL="0" distR="0">
+                  <wp:extent cx="1295822" cy="972922"/>
+                  <wp:effectExtent l="0" t="0" r="0" b="0"/>
+                  <wp:docPr id="3" name="图片 3"/>
                   <wp:cNvGraphicFramePr>
                     <a:graphicFrameLocks xmlns:a="http://schemas.openxmlformats.org/drawingml/2006/main" noChangeAspect="1"/>
                   </wp:cNvGraphicFramePr>
@@ -869,23 +718,36 @@
                     <a:graphicData uri="http://schemas.openxmlformats.org/drawingml/2006/picture">
                       <pic:pic xmlns:pic="http://schemas.openxmlformats.org/drawingml/2006/picture">
                         <pic:nvPicPr>
-                          <pic:cNvPr id="1" name=""/>
-                          <pic:cNvPicPr/>
+                          <pic:cNvPr id="0" name="Picture 1"/>
+                          <pic:cNvPicPr>
+                            <a:picLocks noChangeAspect="1" noChangeArrowheads="1"/>
+                          </pic:cNvPicPr>
                         </pic:nvPicPr>
                         <pic:blipFill>
-                          <a:blip r:embed="rId15"/>
+                          <a:blip r:embed="rId15" cstate="print">
+                            <a:extLst>
+                              <a:ext uri="{28A0092B-C50C-407E-A947-70E740481C1C}">
+                                <a14:useLocalDpi xmlns:a14="http://schemas.microsoft.com/office/drawing/2010/main" val="0"/>
+                              </a:ext>
+                            </a:extLst>
+                          </a:blip>
+                          <a:srcRect/>
                           <a:stretch>
                             <a:fillRect/>
                           </a:stretch>
                         </pic:blipFill>
-                        <pic:spPr>
+                        <pic:spPr bwMode="auto">
                           <a:xfrm>
                             <a:off x="0" y="0"/>
-                            <a:ext cx="1349058" cy="1349058"/>
+                            <a:ext cx="1318465" cy="989923"/>
                           </a:xfrm>
                           <a:prstGeom prst="rect">
                             <a:avLst/>
                           </a:prstGeom>
+                          <a:noFill/>
+                          <a:ln>
+                            <a:noFill/>
+                          </a:ln>
                         </pic:spPr>
                       </pic:pic>
                     </a:graphicData>
@@ -897,24 +759,191 @@
         </w:tc>
         <w:tc>
           <w:tcPr>
+            <w:tcW w:w="2326" w:type="dxa"/>
+          </w:tcPr>
+          <w:p>
+            <w:pPr>
+              <w:rPr>
+                <w:noProof/>
+              </w:rPr>
+            </w:pPr>
+          </w:p>
+        </w:tc>
+        <w:tc>
+          <w:tcPr>
+            <w:tcW w:w="2325" w:type="dxa"/>
+          </w:tcPr>
+          <w:p>
+            <w:pPr>
+              <w:rPr>
+                <w:noProof/>
+              </w:rPr>
+            </w:pPr>
+          </w:p>
+        </w:tc>
+        <w:tc>
+          <w:tcPr>
             <w:tcW w:w="3681" w:type="dxa"/>
-            <w:vMerge w:val="restart"/>
-          </w:tcPr>
-          <w:p>
-            <w:pPr>
+          </w:tcPr>
+          <w:p/>
+        </w:tc>
+      </w:tr>
+      <w:tr>
+        <w:tc>
+          <w:tcPr>
+            <w:tcW w:w="2324" w:type="dxa"/>
+          </w:tcPr>
+          <w:p/>
+        </w:tc>
+        <w:tc>
+          <w:tcPr>
+            <w:tcW w:w="2348" w:type="dxa"/>
+          </w:tcPr>
+          <w:p>
+            <w:pPr>
+              <w:rPr>
+                <w:noProof/>
+              </w:rPr>
+            </w:pPr>
+          </w:p>
+        </w:tc>
+        <w:tc>
+          <w:tcPr>
+            <w:tcW w:w="2325" w:type="dxa"/>
+          </w:tcPr>
+          <w:p>
+            <w:pPr>
+              <w:rPr>
+                <w:noProof/>
+              </w:rPr>
+            </w:pPr>
+          </w:p>
+        </w:tc>
+        <w:tc>
+          <w:tcPr>
+            <w:tcW w:w="2326" w:type="dxa"/>
+          </w:tcPr>
+          <w:p>
+            <w:pPr>
+              <w:rPr>
+                <w:noProof/>
+              </w:rPr>
+            </w:pPr>
+          </w:p>
+        </w:tc>
+        <w:tc>
+          <w:tcPr>
+            <w:tcW w:w="2325" w:type="dxa"/>
+          </w:tcPr>
+          <w:p>
+            <w:pPr>
+              <w:rPr>
+                <w:noProof/>
+              </w:rPr>
+            </w:pPr>
+          </w:p>
+        </w:tc>
+        <w:tc>
+          <w:tcPr>
+            <w:tcW w:w="3681" w:type="dxa"/>
+          </w:tcPr>
+          <w:p/>
+        </w:tc>
+      </w:tr>
+      <w:tr>
+        <w:tc>
+          <w:tcPr>
+            <w:tcW w:w="2324" w:type="dxa"/>
+          </w:tcPr>
+          <w:p/>
+        </w:tc>
+        <w:tc>
+          <w:tcPr>
+            <w:tcW w:w="2348" w:type="dxa"/>
+          </w:tcPr>
+          <w:p>
+            <w:pPr>
+              <w:rPr>
+                <w:noProof/>
+              </w:rPr>
+            </w:pPr>
+          </w:p>
+        </w:tc>
+        <w:tc>
+          <w:tcPr>
+            <w:tcW w:w="2325" w:type="dxa"/>
+          </w:tcPr>
+          <w:p>
+            <w:pPr>
+              <w:rPr>
+                <w:noProof/>
+              </w:rPr>
+            </w:pPr>
+          </w:p>
+        </w:tc>
+        <w:tc>
+          <w:tcPr>
+            <w:tcW w:w="2326" w:type="dxa"/>
+          </w:tcPr>
+          <w:p>
+            <w:pPr>
+              <w:rPr>
+                <w:noProof/>
+              </w:rPr>
+            </w:pPr>
+          </w:p>
+        </w:tc>
+        <w:tc>
+          <w:tcPr>
+            <w:tcW w:w="2325" w:type="dxa"/>
+          </w:tcPr>
+          <w:p>
+            <w:pPr>
+              <w:rPr>
+                <w:noProof/>
+              </w:rPr>
+            </w:pPr>
+          </w:p>
+        </w:tc>
+        <w:tc>
+          <w:tcPr>
+            <w:tcW w:w="3681" w:type="dxa"/>
+          </w:tcPr>
+          <w:p/>
+        </w:tc>
+      </w:tr>
+      <w:tr>
+        <w:tc>
+          <w:tcPr>
+            <w:tcW w:w="2324" w:type="dxa"/>
+          </w:tcPr>
+          <w:p>
+            <w:r>
+              <w:lastRenderedPageBreak/>
+              <w:t>T</w:t>
+            </w:r>
+            <w:r>
               <w:rPr>
                 <w:rFonts w:hint="eastAsia"/>
               </w:rPr>
-            </w:pPr>
+              <w:t>ooth</w:t>
+            </w:r>
+          </w:p>
+        </w:tc>
+        <w:tc>
+          <w:tcPr>
+            <w:tcW w:w="2348" w:type="dxa"/>
+          </w:tcPr>
+          <w:p>
             <w:r>
               <w:rPr>
                 <w:noProof/>
               </w:rPr>
               <w:drawing>
-                <wp:inline distT="0" distB="0" distL="0" distR="0" wp14:anchorId="54C689D6" wp14:editId="5FA2C88F">
-                  <wp:extent cx="2176038" cy="2178657"/>
+                <wp:inline distT="0" distB="0" distL="0" distR="0" wp14:anchorId="2483C758" wp14:editId="6E834C90">
+                  <wp:extent cx="1354348" cy="1354348"/>
                   <wp:effectExtent l="0" t="0" r="0" b="0"/>
-                  <wp:docPr id="19" name="图片 19"/>
+                  <wp:docPr id="14" name="图片 14"/>
                   <wp:cNvGraphicFramePr>
                     <a:graphicFrameLocks xmlns:a="http://schemas.openxmlformats.org/drawingml/2006/main" noChangeAspect="1"/>
                   </wp:cNvGraphicFramePr>
@@ -934,7 +963,7 @@
                         <pic:spPr>
                           <a:xfrm>
                             <a:off x="0" y="0"/>
-                            <a:ext cx="2222233" cy="2224908"/>
+                            <a:ext cx="1380304" cy="1380304"/>
                           </a:xfrm>
                           <a:prstGeom prst="rect">
                             <a:avLst/>
@@ -948,39 +977,20 @@
             </w:r>
           </w:p>
         </w:tc>
-      </w:tr>
-      <w:tr>
-        <w:tc>
-          <w:tcPr>
-            <w:tcW w:w="2324" w:type="dxa"/>
-          </w:tcPr>
-          <w:p>
-            <w:pPr>
-              <w:rPr>
-                <w:rFonts w:hint="eastAsia"/>
-              </w:rPr>
-            </w:pPr>
-          </w:p>
-        </w:tc>
-        <w:tc>
-          <w:tcPr>
-            <w:tcW w:w="2348" w:type="dxa"/>
-          </w:tcPr>
-          <w:p>
-            <w:pPr>
-              <w:rPr>
-                <w:rFonts w:hint="eastAsia"/>
-              </w:rPr>
-            </w:pPr>
+        <w:tc>
+          <w:tcPr>
+            <w:tcW w:w="2325" w:type="dxa"/>
+          </w:tcPr>
+          <w:p>
             <w:r>
               <w:rPr>
                 <w:noProof/>
               </w:rPr>
               <w:drawing>
-                <wp:inline distT="0" distB="0" distL="0" distR="0" wp14:anchorId="463E5640" wp14:editId="607FB395">
-                  <wp:extent cx="1332701" cy="1621766"/>
-                  <wp:effectExtent l="0" t="0" r="1270" b="0"/>
-                  <wp:docPr id="1" name="图片 1"/>
+                <wp:inline distT="0" distB="0" distL="0" distR="0" wp14:anchorId="3E1D2919" wp14:editId="7FBE766D">
+                  <wp:extent cx="1333500" cy="1338709"/>
+                  <wp:effectExtent l="0" t="0" r="0" b="0"/>
+                  <wp:docPr id="15" name="图片 15"/>
                   <wp:cNvGraphicFramePr>
                     <a:graphicFrameLocks xmlns:a="http://schemas.openxmlformats.org/drawingml/2006/main" noChangeAspect="1"/>
                   </wp:cNvGraphicFramePr>
@@ -1000,7 +1010,7 @@
                         <pic:spPr>
                           <a:xfrm>
                             <a:off x="0" y="0"/>
-                            <a:ext cx="1381667" cy="1681352"/>
+                            <a:ext cx="1377341" cy="1382721"/>
                           </a:xfrm>
                           <a:prstGeom prst="rect">
                             <a:avLst/>
@@ -1016,7 +1026,7 @@
         </w:tc>
         <w:tc>
           <w:tcPr>
-            <w:tcW w:w="2325" w:type="dxa"/>
+            <w:tcW w:w="2326" w:type="dxa"/>
           </w:tcPr>
           <w:p>
             <w:r>
@@ -1024,10 +1034,10 @@
                 <w:noProof/>
               </w:rPr>
               <w:drawing>
-                <wp:inline distT="0" distB="0" distL="0" distR="0" wp14:anchorId="1E194F45" wp14:editId="4C02D25F">
-                  <wp:extent cx="1095554" cy="1493615"/>
-                  <wp:effectExtent l="0" t="0" r="9525" b="0"/>
-                  <wp:docPr id="16" name="图片 16"/>
+                <wp:inline distT="0" distB="0" distL="0" distR="0" wp14:anchorId="48D22557" wp14:editId="40EF4A41">
+                  <wp:extent cx="1340483" cy="1345720"/>
+                  <wp:effectExtent l="0" t="0" r="0" b="6985"/>
+                  <wp:docPr id="17" name="图片 17"/>
                   <wp:cNvGraphicFramePr>
                     <a:graphicFrameLocks xmlns:a="http://schemas.openxmlformats.org/drawingml/2006/main" noChangeAspect="1"/>
                   </wp:cNvGraphicFramePr>
@@ -1047,7 +1057,7 @@
                         <pic:spPr>
                           <a:xfrm>
                             <a:off x="0" y="0"/>
-                            <a:ext cx="1150081" cy="1567954"/>
+                            <a:ext cx="1389156" cy="1394583"/>
                           </a:xfrm>
                           <a:prstGeom prst="rect">
                             <a:avLst/>
@@ -1060,23 +1070,10 @@
               </w:drawing>
             </w:r>
           </w:p>
-          <w:p>
-            <w:pPr>
-              <w:rPr>
-                <w:rFonts w:hint="eastAsia"/>
-              </w:rPr>
-            </w:pPr>
-            <w:r>
-              <w:rPr>
-                <w:rFonts w:hint="eastAsia"/>
-              </w:rPr>
-              <w:t>噪音大</w:t>
-            </w:r>
-          </w:p>
-        </w:tc>
-        <w:tc>
-          <w:tcPr>
-            <w:tcW w:w="2326" w:type="dxa"/>
+        </w:tc>
+        <w:tc>
+          <w:tcPr>
+            <w:tcW w:w="2325" w:type="dxa"/>
           </w:tcPr>
           <w:p>
             <w:r>
@@ -1084,10 +1081,10 @@
                 <w:noProof/>
               </w:rPr>
               <w:drawing>
-                <wp:inline distT="0" distB="0" distL="0" distR="0" wp14:anchorId="234D6B38" wp14:editId="6C16FB9D">
-                  <wp:extent cx="1014842" cy="1483744"/>
-                  <wp:effectExtent l="0" t="0" r="0" b="2540"/>
-                  <wp:docPr id="18" name="图片 18"/>
+                <wp:inline distT="0" distB="0" distL="0" distR="0" wp14:anchorId="37007CAD" wp14:editId="28BBC341">
+                  <wp:extent cx="1328467" cy="1328467"/>
+                  <wp:effectExtent l="0" t="0" r="5080" b="5080"/>
+                  <wp:docPr id="20" name="图片 20"/>
                   <wp:cNvGraphicFramePr>
                     <a:graphicFrameLocks xmlns:a="http://schemas.openxmlformats.org/drawingml/2006/main" noChangeAspect="1"/>
                   </wp:cNvGraphicFramePr>
@@ -1107,7 +1104,7 @@
                         <pic:spPr>
                           <a:xfrm>
                             <a:off x="0" y="0"/>
-                            <a:ext cx="1043061" cy="1525002"/>
+                            <a:ext cx="1349058" cy="1349058"/>
                           </a:xfrm>
                           <a:prstGeom prst="rect">
                             <a:avLst/>
@@ -1120,23 +1117,11 @@
               </w:drawing>
             </w:r>
           </w:p>
-          <w:p>
-            <w:pPr>
-              <w:rPr>
-                <w:rFonts w:hint="eastAsia"/>
-              </w:rPr>
-            </w:pPr>
-            <w:r>
-              <w:rPr>
-                <w:rFonts w:hint="eastAsia"/>
-              </w:rPr>
-              <w:t>噪音大</w:t>
-            </w:r>
-          </w:p>
-        </w:tc>
-        <w:tc>
-          <w:tcPr>
-            <w:tcW w:w="2325" w:type="dxa"/>
+        </w:tc>
+        <w:tc>
+          <w:tcPr>
+            <w:tcW w:w="3681" w:type="dxa"/>
+            <w:vMerge w:val="restart"/>
           </w:tcPr>
           <w:p>
             <w:r>
@@ -1144,10 +1129,10 @@
                 <w:noProof/>
               </w:rPr>
               <w:drawing>
-                <wp:inline distT="0" distB="0" distL="0" distR="0" wp14:anchorId="48BF9FAF" wp14:editId="7A5DDAE8">
-                  <wp:extent cx="1069340" cy="1549170"/>
+                <wp:inline distT="0" distB="0" distL="0" distR="0" wp14:anchorId="54C689D6" wp14:editId="5FA2C88F">
+                  <wp:extent cx="2176038" cy="2178657"/>
                   <wp:effectExtent l="0" t="0" r="0" b="0"/>
-                  <wp:docPr id="21" name="图片 21"/>
+                  <wp:docPr id="19" name="图片 19"/>
                   <wp:cNvGraphicFramePr>
                     <a:graphicFrameLocks xmlns:a="http://schemas.openxmlformats.org/drawingml/2006/main" noChangeAspect="1"/>
                   </wp:cNvGraphicFramePr>
@@ -1167,6 +1152,218 @@
                         <pic:spPr>
                           <a:xfrm>
                             <a:off x="0" y="0"/>
+                            <a:ext cx="2222233" cy="2224908"/>
+                          </a:xfrm>
+                          <a:prstGeom prst="rect">
+                            <a:avLst/>
+                          </a:prstGeom>
+                        </pic:spPr>
+                      </pic:pic>
+                    </a:graphicData>
+                  </a:graphic>
+                </wp:inline>
+              </w:drawing>
+            </w:r>
+          </w:p>
+        </w:tc>
+      </w:tr>
+      <w:tr>
+        <w:tc>
+          <w:tcPr>
+            <w:tcW w:w="2324" w:type="dxa"/>
+          </w:tcPr>
+          <w:p/>
+        </w:tc>
+        <w:tc>
+          <w:tcPr>
+            <w:tcW w:w="2348" w:type="dxa"/>
+          </w:tcPr>
+          <w:p>
+            <w:r>
+              <w:rPr>
+                <w:noProof/>
+              </w:rPr>
+              <w:drawing>
+                <wp:inline distT="0" distB="0" distL="0" distR="0" wp14:anchorId="463E5640" wp14:editId="607FB395">
+                  <wp:extent cx="1332701" cy="1621766"/>
+                  <wp:effectExtent l="0" t="0" r="1270" b="0"/>
+                  <wp:docPr id="1" name="图片 1"/>
+                  <wp:cNvGraphicFramePr>
+                    <a:graphicFrameLocks xmlns:a="http://schemas.openxmlformats.org/drawingml/2006/main" noChangeAspect="1"/>
+                  </wp:cNvGraphicFramePr>
+                  <a:graphic xmlns:a="http://schemas.openxmlformats.org/drawingml/2006/main">
+                    <a:graphicData uri="http://schemas.openxmlformats.org/drawingml/2006/picture">
+                      <pic:pic xmlns:pic="http://schemas.openxmlformats.org/drawingml/2006/picture">
+                        <pic:nvPicPr>
+                          <pic:cNvPr id="1" name=""/>
+                          <pic:cNvPicPr/>
+                        </pic:nvPicPr>
+                        <pic:blipFill>
+                          <a:blip r:embed="rId21"/>
+                          <a:stretch>
+                            <a:fillRect/>
+                          </a:stretch>
+                        </pic:blipFill>
+                        <pic:spPr>
+                          <a:xfrm>
+                            <a:off x="0" y="0"/>
+                            <a:ext cx="1381667" cy="1681352"/>
+                          </a:xfrm>
+                          <a:prstGeom prst="rect">
+                            <a:avLst/>
+                          </a:prstGeom>
+                        </pic:spPr>
+                      </pic:pic>
+                    </a:graphicData>
+                  </a:graphic>
+                </wp:inline>
+              </w:drawing>
+            </w:r>
+          </w:p>
+        </w:tc>
+        <w:tc>
+          <w:tcPr>
+            <w:tcW w:w="2325" w:type="dxa"/>
+          </w:tcPr>
+          <w:p>
+            <w:r>
+              <w:rPr>
+                <w:noProof/>
+              </w:rPr>
+              <w:drawing>
+                <wp:inline distT="0" distB="0" distL="0" distR="0" wp14:anchorId="1E194F45" wp14:editId="4C02D25F">
+                  <wp:extent cx="1095554" cy="1493615"/>
+                  <wp:effectExtent l="0" t="0" r="9525" b="0"/>
+                  <wp:docPr id="16" name="图片 16"/>
+                  <wp:cNvGraphicFramePr>
+                    <a:graphicFrameLocks xmlns:a="http://schemas.openxmlformats.org/drawingml/2006/main" noChangeAspect="1"/>
+                  </wp:cNvGraphicFramePr>
+                  <a:graphic xmlns:a="http://schemas.openxmlformats.org/drawingml/2006/main">
+                    <a:graphicData uri="http://schemas.openxmlformats.org/drawingml/2006/picture">
+                      <pic:pic xmlns:pic="http://schemas.openxmlformats.org/drawingml/2006/picture">
+                        <pic:nvPicPr>
+                          <pic:cNvPr id="1" name=""/>
+                          <pic:cNvPicPr/>
+                        </pic:nvPicPr>
+                        <pic:blipFill>
+                          <a:blip r:embed="rId22"/>
+                          <a:stretch>
+                            <a:fillRect/>
+                          </a:stretch>
+                        </pic:blipFill>
+                        <pic:spPr>
+                          <a:xfrm>
+                            <a:off x="0" y="0"/>
+                            <a:ext cx="1150081" cy="1567954"/>
+                          </a:xfrm>
+                          <a:prstGeom prst="rect">
+                            <a:avLst/>
+                          </a:prstGeom>
+                        </pic:spPr>
+                      </pic:pic>
+                    </a:graphicData>
+                  </a:graphic>
+                </wp:inline>
+              </w:drawing>
+            </w:r>
+          </w:p>
+          <w:p>
+            <w:r>
+              <w:rPr>
+                <w:rFonts w:hint="eastAsia"/>
+              </w:rPr>
+              <w:t>噪音大</w:t>
+            </w:r>
+          </w:p>
+        </w:tc>
+        <w:tc>
+          <w:tcPr>
+            <w:tcW w:w="2326" w:type="dxa"/>
+          </w:tcPr>
+          <w:p>
+            <w:r>
+              <w:rPr>
+                <w:noProof/>
+              </w:rPr>
+              <w:drawing>
+                <wp:inline distT="0" distB="0" distL="0" distR="0" wp14:anchorId="234D6B38" wp14:editId="6C16FB9D">
+                  <wp:extent cx="1014842" cy="1483744"/>
+                  <wp:effectExtent l="0" t="0" r="0" b="2540"/>
+                  <wp:docPr id="18" name="图片 18"/>
+                  <wp:cNvGraphicFramePr>
+                    <a:graphicFrameLocks xmlns:a="http://schemas.openxmlformats.org/drawingml/2006/main" noChangeAspect="1"/>
+                  </wp:cNvGraphicFramePr>
+                  <a:graphic xmlns:a="http://schemas.openxmlformats.org/drawingml/2006/main">
+                    <a:graphicData uri="http://schemas.openxmlformats.org/drawingml/2006/picture">
+                      <pic:pic xmlns:pic="http://schemas.openxmlformats.org/drawingml/2006/picture">
+                        <pic:nvPicPr>
+                          <pic:cNvPr id="1" name=""/>
+                          <pic:cNvPicPr/>
+                        </pic:nvPicPr>
+                        <pic:blipFill>
+                          <a:blip r:embed="rId23"/>
+                          <a:stretch>
+                            <a:fillRect/>
+                          </a:stretch>
+                        </pic:blipFill>
+                        <pic:spPr>
+                          <a:xfrm>
+                            <a:off x="0" y="0"/>
+                            <a:ext cx="1043061" cy="1525002"/>
+                          </a:xfrm>
+                          <a:prstGeom prst="rect">
+                            <a:avLst/>
+                          </a:prstGeom>
+                        </pic:spPr>
+                      </pic:pic>
+                    </a:graphicData>
+                  </a:graphic>
+                </wp:inline>
+              </w:drawing>
+            </w:r>
+          </w:p>
+          <w:p>
+            <w:r>
+              <w:rPr>
+                <w:rFonts w:hint="eastAsia"/>
+              </w:rPr>
+              <w:t>噪音大</w:t>
+            </w:r>
+          </w:p>
+        </w:tc>
+        <w:tc>
+          <w:tcPr>
+            <w:tcW w:w="2325" w:type="dxa"/>
+          </w:tcPr>
+          <w:p>
+            <w:r>
+              <w:rPr>
+                <w:noProof/>
+              </w:rPr>
+              <w:drawing>
+                <wp:inline distT="0" distB="0" distL="0" distR="0" wp14:anchorId="48BF9FAF" wp14:editId="7A5DDAE8">
+                  <wp:extent cx="1069340" cy="1549170"/>
+                  <wp:effectExtent l="0" t="0" r="0" b="0"/>
+                  <wp:docPr id="21" name="图片 21"/>
+                  <wp:cNvGraphicFramePr>
+                    <a:graphicFrameLocks xmlns:a="http://schemas.openxmlformats.org/drawingml/2006/main" noChangeAspect="1"/>
+                  </wp:cNvGraphicFramePr>
+                  <a:graphic xmlns:a="http://schemas.openxmlformats.org/drawingml/2006/main">
+                    <a:graphicData uri="http://schemas.openxmlformats.org/drawingml/2006/picture">
+                      <pic:pic xmlns:pic="http://schemas.openxmlformats.org/drawingml/2006/picture">
+                        <pic:nvPicPr>
+                          <pic:cNvPr id="1" name=""/>
+                          <pic:cNvPicPr/>
+                        </pic:nvPicPr>
+                        <pic:blipFill>
+                          <a:blip r:embed="rId24"/>
+                          <a:stretch>
+                            <a:fillRect/>
+                          </a:stretch>
+                        </pic:blipFill>
+                        <pic:spPr>
+                          <a:xfrm>
+                            <a:off x="0" y="0"/>
                             <a:ext cx="1094336" cy="1585381"/>
                           </a:xfrm>
                           <a:prstGeom prst="rect">
@@ -1179,45 +1376,448 @@
                 </wp:inline>
               </w:drawing>
             </w:r>
+          </w:p>
+          <w:p>
+            <w:r>
+              <w:rPr>
+                <w:rFonts w:hint="eastAsia"/>
+              </w:rPr>
+              <w:t>噪音小</w:t>
+            </w:r>
+          </w:p>
+        </w:tc>
+        <w:tc>
+          <w:tcPr>
+            <w:tcW w:w="3681" w:type="dxa"/>
+            <w:vMerge/>
+          </w:tcPr>
+          <w:p/>
+        </w:tc>
+      </w:tr>
+      <w:tr>
+        <w:tc>
+          <w:tcPr>
+            <w:tcW w:w="2324" w:type="dxa"/>
+          </w:tcPr>
+          <w:p/>
+        </w:tc>
+        <w:tc>
+          <w:tcPr>
+            <w:tcW w:w="2348" w:type="dxa"/>
+          </w:tcPr>
+          <w:p>
+            <w:pPr>
+              <w:rPr>
+                <w:noProof/>
+              </w:rPr>
+            </w:pPr>
+          </w:p>
+        </w:tc>
+        <w:tc>
+          <w:tcPr>
+            <w:tcW w:w="2325" w:type="dxa"/>
+          </w:tcPr>
+          <w:p>
+            <w:pPr>
+              <w:rPr>
+                <w:noProof/>
+              </w:rPr>
+            </w:pPr>
+          </w:p>
+        </w:tc>
+        <w:tc>
+          <w:tcPr>
+            <w:tcW w:w="2326" w:type="dxa"/>
+          </w:tcPr>
+          <w:p>
+            <w:pPr>
+              <w:rPr>
+                <w:noProof/>
+              </w:rPr>
+            </w:pPr>
+          </w:p>
+        </w:tc>
+        <w:tc>
+          <w:tcPr>
+            <w:tcW w:w="2325" w:type="dxa"/>
+          </w:tcPr>
+          <w:p>
+            <w:pPr>
+              <w:rPr>
+                <w:noProof/>
+              </w:rPr>
+            </w:pPr>
+          </w:p>
+        </w:tc>
+        <w:tc>
+          <w:tcPr>
+            <w:tcW w:w="3681" w:type="dxa"/>
+          </w:tcPr>
+          <w:p/>
+        </w:tc>
+      </w:tr>
+      <w:tr>
+        <w:tc>
+          <w:tcPr>
+            <w:tcW w:w="2324" w:type="dxa"/>
+          </w:tcPr>
+          <w:p/>
+        </w:tc>
+        <w:tc>
+          <w:tcPr>
+            <w:tcW w:w="2348" w:type="dxa"/>
+          </w:tcPr>
+          <w:p>
+            <w:pPr>
+              <w:rPr>
+                <w:noProof/>
+              </w:rPr>
+            </w:pPr>
+            <w:r>
+              <w:rPr>
+                <w:noProof/>
+              </w:rPr>
+              <w:drawing>
+                <wp:inline distT="0" distB="0" distL="0" distR="0" wp14:anchorId="038FCCD4" wp14:editId="4EC774F0">
+                  <wp:extent cx="1330325" cy="1555490"/>
+                  <wp:effectExtent l="0" t="0" r="3175" b="6985"/>
+                  <wp:docPr id="22" name="图片 22"/>
+                  <wp:cNvGraphicFramePr>
+                    <a:graphicFrameLocks xmlns:a="http://schemas.openxmlformats.org/drawingml/2006/main" noChangeAspect="1"/>
+                  </wp:cNvGraphicFramePr>
+                  <a:graphic xmlns:a="http://schemas.openxmlformats.org/drawingml/2006/main">
+                    <a:graphicData uri="http://schemas.openxmlformats.org/drawingml/2006/picture">
+                      <pic:pic xmlns:pic="http://schemas.openxmlformats.org/drawingml/2006/picture">
+                        <pic:nvPicPr>
+                          <pic:cNvPr id="1" name=""/>
+                          <pic:cNvPicPr/>
+                        </pic:nvPicPr>
+                        <pic:blipFill>
+                          <a:blip r:embed="rId25"/>
+                          <a:stretch>
+                            <a:fillRect/>
+                          </a:stretch>
+                        </pic:blipFill>
+                        <pic:spPr>
+                          <a:xfrm>
+                            <a:off x="0" y="0"/>
+                            <a:ext cx="1363717" cy="1594533"/>
+                          </a:xfrm>
+                          <a:prstGeom prst="rect">
+                            <a:avLst/>
+                          </a:prstGeom>
+                        </pic:spPr>
+                      </pic:pic>
+                    </a:graphicData>
+                  </a:graphic>
+                </wp:inline>
+              </w:drawing>
+            </w:r>
+          </w:p>
+        </w:tc>
+        <w:tc>
+          <w:tcPr>
+            <w:tcW w:w="2325" w:type="dxa"/>
+          </w:tcPr>
+          <w:p>
+            <w:pPr>
+              <w:rPr>
+                <w:noProof/>
+              </w:rPr>
+            </w:pPr>
+            <w:r>
+              <w:rPr>
+                <w:noProof/>
+              </w:rPr>
+              <w:drawing>
+                <wp:inline distT="0" distB="0" distL="0" distR="0" wp14:anchorId="5BDDB8D2" wp14:editId="0A2E1E4C">
+                  <wp:extent cx="1323975" cy="1020112"/>
+                  <wp:effectExtent l="0" t="0" r="0" b="8890"/>
+                  <wp:docPr id="24" name="图片 24"/>
+                  <wp:cNvGraphicFramePr>
+                    <a:graphicFrameLocks xmlns:a="http://schemas.openxmlformats.org/drawingml/2006/main" noChangeAspect="1"/>
+                  </wp:cNvGraphicFramePr>
+                  <a:graphic xmlns:a="http://schemas.openxmlformats.org/drawingml/2006/main">
+                    <a:graphicData uri="http://schemas.openxmlformats.org/drawingml/2006/picture">
+                      <pic:pic xmlns:pic="http://schemas.openxmlformats.org/drawingml/2006/picture">
+                        <pic:nvPicPr>
+                          <pic:cNvPr id="1" name=""/>
+                          <pic:cNvPicPr/>
+                        </pic:nvPicPr>
+                        <pic:blipFill>
+                          <a:blip r:embed="rId26"/>
+                          <a:stretch>
+                            <a:fillRect/>
+                          </a:stretch>
+                        </pic:blipFill>
+                        <pic:spPr>
+                          <a:xfrm>
+                            <a:off x="0" y="0"/>
+                            <a:ext cx="1352489" cy="1042082"/>
+                          </a:xfrm>
+                          <a:prstGeom prst="rect">
+                            <a:avLst/>
+                          </a:prstGeom>
+                        </pic:spPr>
+                      </pic:pic>
+                    </a:graphicData>
+                  </a:graphic>
+                </wp:inline>
+              </w:drawing>
+            </w:r>
+          </w:p>
+        </w:tc>
+        <w:tc>
+          <w:tcPr>
+            <w:tcW w:w="2326" w:type="dxa"/>
+          </w:tcPr>
+          <w:p>
+            <w:pPr>
+              <w:rPr>
+                <w:noProof/>
+              </w:rPr>
+            </w:pPr>
             <w:bookmarkStart w:id="0" w:name="_GoBack"/>
             <w:bookmarkEnd w:id="0"/>
           </w:p>
-          <w:p>
-            <w:pPr>
+        </w:tc>
+        <w:tc>
+          <w:tcPr>
+            <w:tcW w:w="2325" w:type="dxa"/>
+          </w:tcPr>
+          <w:p>
+            <w:pPr>
+              <w:rPr>
+                <w:noProof/>
+              </w:rPr>
+            </w:pPr>
+          </w:p>
+        </w:tc>
+        <w:tc>
+          <w:tcPr>
+            <w:tcW w:w="3681" w:type="dxa"/>
+          </w:tcPr>
+          <w:p/>
+        </w:tc>
+      </w:tr>
+      <w:tr>
+        <w:tc>
+          <w:tcPr>
+            <w:tcW w:w="2324" w:type="dxa"/>
+          </w:tcPr>
+          <w:p/>
+        </w:tc>
+        <w:tc>
+          <w:tcPr>
+            <w:tcW w:w="2348" w:type="dxa"/>
+          </w:tcPr>
+          <w:p>
+            <w:pPr>
+              <w:rPr>
+                <w:noProof/>
+              </w:rPr>
+            </w:pPr>
+          </w:p>
+        </w:tc>
+        <w:tc>
+          <w:tcPr>
+            <w:tcW w:w="2325" w:type="dxa"/>
+          </w:tcPr>
+          <w:p>
+            <w:pPr>
+              <w:rPr>
+                <w:noProof/>
+              </w:rPr>
+            </w:pPr>
+          </w:p>
+        </w:tc>
+        <w:tc>
+          <w:tcPr>
+            <w:tcW w:w="2326" w:type="dxa"/>
+          </w:tcPr>
+          <w:p>
+            <w:pPr>
+              <w:rPr>
+                <w:noProof/>
+              </w:rPr>
+            </w:pPr>
+          </w:p>
+        </w:tc>
+        <w:tc>
+          <w:tcPr>
+            <w:tcW w:w="2325" w:type="dxa"/>
+          </w:tcPr>
+          <w:p>
+            <w:pPr>
+              <w:rPr>
+                <w:noProof/>
+              </w:rPr>
+            </w:pPr>
+          </w:p>
+        </w:tc>
+        <w:tc>
+          <w:tcPr>
+            <w:tcW w:w="3681" w:type="dxa"/>
+          </w:tcPr>
+          <w:p/>
+        </w:tc>
+      </w:tr>
+      <w:tr>
+        <w:tc>
+          <w:tcPr>
+            <w:tcW w:w="2324" w:type="dxa"/>
+          </w:tcPr>
+          <w:p>
+            <w:proofErr w:type="spellStart"/>
+            <w:r>
+              <w:t>S</w:t>
+            </w:r>
+            <w:r>
               <w:rPr>
                 <w:rFonts w:hint="eastAsia"/>
               </w:rPr>
-            </w:pPr>
-            <w:r>
-              <w:rPr>
-                <w:rFonts w:hint="eastAsia"/>
-              </w:rPr>
-              <w:t>噪音小</w:t>
-            </w:r>
+              <w:t>nd</w:t>
+            </w:r>
+            <w:proofErr w:type="spellEnd"/>
+          </w:p>
+        </w:tc>
+        <w:tc>
+          <w:tcPr>
+            <w:tcW w:w="2348" w:type="dxa"/>
+          </w:tcPr>
+          <w:p>
+            <w:pPr>
+              <w:rPr>
+                <w:noProof/>
+              </w:rPr>
+            </w:pPr>
+            <w:r>
+              <w:rPr>
+                <w:noProof/>
+              </w:rPr>
+              <w:drawing>
+                <wp:inline distT="0" distB="0" distL="0" distR="0" wp14:anchorId="78DBA974" wp14:editId="786F1129">
+                  <wp:extent cx="1330359" cy="1119226"/>
+                  <wp:effectExtent l="0" t="0" r="3175" b="5080"/>
+                  <wp:docPr id="4" name="图片 4"/>
+                  <wp:cNvGraphicFramePr>
+                    <a:graphicFrameLocks xmlns:a="http://schemas.openxmlformats.org/drawingml/2006/main" noChangeAspect="1"/>
+                  </wp:cNvGraphicFramePr>
+                  <a:graphic xmlns:a="http://schemas.openxmlformats.org/drawingml/2006/main">
+                    <a:graphicData uri="http://schemas.openxmlformats.org/drawingml/2006/picture">
+                      <pic:pic xmlns:pic="http://schemas.openxmlformats.org/drawingml/2006/picture">
+                        <pic:nvPicPr>
+                          <pic:cNvPr id="1" name=""/>
+                          <pic:cNvPicPr/>
+                        </pic:nvPicPr>
+                        <pic:blipFill>
+                          <a:blip r:embed="rId27"/>
+                          <a:stretch>
+                            <a:fillRect/>
+                          </a:stretch>
+                        </pic:blipFill>
+                        <pic:spPr>
+                          <a:xfrm>
+                            <a:off x="0" y="0"/>
+                            <a:ext cx="1374472" cy="1156338"/>
+                          </a:xfrm>
+                          <a:prstGeom prst="rect">
+                            <a:avLst/>
+                          </a:prstGeom>
+                        </pic:spPr>
+                      </pic:pic>
+                    </a:graphicData>
+                  </a:graphic>
+                </wp:inline>
+              </w:drawing>
+            </w:r>
+          </w:p>
+        </w:tc>
+        <w:tc>
+          <w:tcPr>
+            <w:tcW w:w="2325" w:type="dxa"/>
+          </w:tcPr>
+          <w:p>
+            <w:pPr>
+              <w:rPr>
+                <w:noProof/>
+              </w:rPr>
+            </w:pPr>
+            <w:r>
+              <w:rPr>
+                <w:noProof/>
+              </w:rPr>
+              <w:drawing>
+                <wp:inline distT="0" distB="0" distL="0" distR="0" wp14:anchorId="3E873719" wp14:editId="5AAF405D">
+                  <wp:extent cx="1324051" cy="1001227"/>
+                  <wp:effectExtent l="0" t="0" r="0" b="8890"/>
+                  <wp:docPr id="9" name="图片 9"/>
+                  <wp:cNvGraphicFramePr>
+                    <a:graphicFrameLocks xmlns:a="http://schemas.openxmlformats.org/drawingml/2006/main" noChangeAspect="1"/>
+                  </wp:cNvGraphicFramePr>
+                  <a:graphic xmlns:a="http://schemas.openxmlformats.org/drawingml/2006/main">
+                    <a:graphicData uri="http://schemas.openxmlformats.org/drawingml/2006/picture">
+                      <pic:pic xmlns:pic="http://schemas.openxmlformats.org/drawingml/2006/picture">
+                        <pic:nvPicPr>
+                          <pic:cNvPr id="1" name=""/>
+                          <pic:cNvPicPr/>
+                        </pic:nvPicPr>
+                        <pic:blipFill>
+                          <a:blip r:embed="rId28"/>
+                          <a:stretch>
+                            <a:fillRect/>
+                          </a:stretch>
+                        </pic:blipFill>
+                        <pic:spPr>
+                          <a:xfrm>
+                            <a:off x="0" y="0"/>
+                            <a:ext cx="1366439" cy="1033280"/>
+                          </a:xfrm>
+                          <a:prstGeom prst="rect">
+                            <a:avLst/>
+                          </a:prstGeom>
+                        </pic:spPr>
+                      </pic:pic>
+                    </a:graphicData>
+                  </a:graphic>
+                </wp:inline>
+              </w:drawing>
+            </w:r>
+          </w:p>
+        </w:tc>
+        <w:tc>
+          <w:tcPr>
+            <w:tcW w:w="2326" w:type="dxa"/>
+          </w:tcPr>
+          <w:p>
+            <w:pPr>
+              <w:rPr>
+                <w:noProof/>
+              </w:rPr>
+            </w:pPr>
+          </w:p>
+        </w:tc>
+        <w:tc>
+          <w:tcPr>
+            <w:tcW w:w="2325" w:type="dxa"/>
+          </w:tcPr>
+          <w:p>
+            <w:pPr>
+              <w:rPr>
+                <w:noProof/>
+              </w:rPr>
+            </w:pPr>
           </w:p>
         </w:tc>
         <w:tc>
           <w:tcPr>
             <w:tcW w:w="3681" w:type="dxa"/>
-            <w:vMerge/>
-          </w:tcPr>
-          <w:p>
-            <w:pPr>
-              <w:rPr>
-                <w:rFonts w:hint="eastAsia"/>
-              </w:rPr>
-            </w:pPr>
-          </w:p>
+          </w:tcPr>
+          <w:p/>
         </w:tc>
       </w:tr>
     </w:tbl>
-    <w:p>
-      <w:pPr>
-        <w:rPr>
-          <w:rFonts w:hint="eastAsia"/>
-        </w:rPr>
-      </w:pPr>
-    </w:p>
+    <w:p/>
     <w:tbl>
       <w:tblPr>
         <w:tblStyle w:val="a3"/>
@@ -1236,34 +1836,38 @@
             <w:tcW w:w="2076" w:type="dxa"/>
           </w:tcPr>
           <w:p>
-            <w:pPr>
+            <w:r>
               <w:rPr>
                 <w:rFonts w:hint="eastAsia"/>
               </w:rPr>
-            </w:pPr>
+              <w:lastRenderedPageBreak/>
+              <w:t>原始权重</w:t>
+            </w:r>
+          </w:p>
+        </w:tc>
+        <w:tc>
+          <w:tcPr>
+            <w:tcW w:w="2068" w:type="dxa"/>
+          </w:tcPr>
+          <w:p>
             <w:r>
               <w:rPr>
                 <w:rFonts w:hint="eastAsia"/>
               </w:rPr>
-              <w:t>原始权重</w:t>
-            </w:r>
-          </w:p>
-        </w:tc>
-        <w:tc>
-          <w:tcPr>
-            <w:tcW w:w="2068" w:type="dxa"/>
-          </w:tcPr>
-          <w:p>
-            <w:pPr>
+              <w:t>所有权重为1</w:t>
+            </w:r>
+          </w:p>
+        </w:tc>
+        <w:tc>
+          <w:tcPr>
+            <w:tcW w:w="2076" w:type="dxa"/>
+          </w:tcPr>
+          <w:p>
+            <w:r>
               <w:rPr>
                 <w:rFonts w:hint="eastAsia"/>
               </w:rPr>
-            </w:pPr>
-            <w:r>
-              <w:rPr>
-                <w:rFonts w:hint="eastAsia"/>
-              </w:rPr>
-              <w:t>所有权重为1</w:t>
+              <w:t>权重归一化</w:t>
             </w:r>
           </w:p>
         </w:tc>
@@ -1272,29 +1876,6 @@
             <w:tcW w:w="2076" w:type="dxa"/>
           </w:tcPr>
           <w:p>
-            <w:pPr>
-              <w:rPr>
-                <w:rFonts w:hint="eastAsia"/>
-              </w:rPr>
-            </w:pPr>
-            <w:r>
-              <w:rPr>
-                <w:rFonts w:hint="eastAsia"/>
-              </w:rPr>
-              <w:t>权重归一化</w:t>
-            </w:r>
-          </w:p>
-        </w:tc>
-        <w:tc>
-          <w:tcPr>
-            <w:tcW w:w="2076" w:type="dxa"/>
-          </w:tcPr>
-          <w:p>
-            <w:pPr>
-              <w:rPr>
-                <w:rFonts w:hint="eastAsia"/>
-              </w:rPr>
-            </w:pPr>
             <w:r>
               <w:rPr>
                 <w:rFonts w:hint="eastAsia"/>
@@ -1309,49 +1890,25 @@
           <w:tcPr>
             <w:tcW w:w="2076" w:type="dxa"/>
           </w:tcPr>
-          <w:p>
-            <w:pPr>
-              <w:rPr>
-                <w:rFonts w:hint="eastAsia"/>
-              </w:rPr>
-            </w:pPr>
-          </w:p>
+          <w:p/>
         </w:tc>
         <w:tc>
           <w:tcPr>
             <w:tcW w:w="2068" w:type="dxa"/>
           </w:tcPr>
-          <w:p>
-            <w:pPr>
-              <w:rPr>
-                <w:rFonts w:hint="eastAsia"/>
-              </w:rPr>
-            </w:pPr>
-          </w:p>
+          <w:p/>
         </w:tc>
         <w:tc>
           <w:tcPr>
             <w:tcW w:w="2076" w:type="dxa"/>
           </w:tcPr>
-          <w:p>
-            <w:pPr>
-              <w:rPr>
-                <w:rFonts w:hint="eastAsia"/>
-              </w:rPr>
-            </w:pPr>
-          </w:p>
+          <w:p/>
         </w:tc>
         <w:tc>
           <w:tcPr>
             <w:tcW w:w="2076" w:type="dxa"/>
           </w:tcPr>
-          <w:p>
-            <w:pPr>
-              <w:rPr>
-                <w:rFonts w:hint="eastAsia"/>
-              </w:rPr>
-            </w:pPr>
-          </w:p>
+          <w:p/>
         </w:tc>
       </w:tr>
       <w:tr>
@@ -1371,25 +1928,13 @@
           <w:tcPr>
             <w:tcW w:w="2068" w:type="dxa"/>
           </w:tcPr>
-          <w:p>
-            <w:pPr>
-              <w:rPr>
-                <w:rFonts w:hint="eastAsia"/>
-              </w:rPr>
-            </w:pPr>
-          </w:p>
+          <w:p/>
         </w:tc>
         <w:tc>
           <w:tcPr>
             <w:tcW w:w="2076" w:type="dxa"/>
           </w:tcPr>
-          <w:p>
-            <w:pPr>
-              <w:rPr>
-                <w:rFonts w:hint="eastAsia"/>
-              </w:rPr>
-            </w:pPr>
-          </w:p>
+          <w:p/>
         </w:tc>
         <w:tc>
           <w:tcPr>
@@ -1505,7 +2050,6 @@
           <w:p>
             <w:pPr>
               <w:rPr>
-                <w:rFonts w:hint="eastAsia"/>
                 <w:noProof/>
               </w:rPr>
             </w:pPr>
@@ -1520,13 +2064,7 @@
         </w:tc>
       </w:tr>
     </w:tbl>
-    <w:p>
-      <w:pPr>
-        <w:rPr>
-          <w:rFonts w:hint="eastAsia"/>
-        </w:rPr>
-      </w:pPr>
-    </w:p>
+    <w:p/>
     <w:sectPr>
       <w:pgSz w:w="16838" w:h="11906" w:orient="landscape"/>
       <w:pgMar w:top="720" w:right="720" w:bottom="720" w:left="720" w:header="851" w:footer="992" w:gutter="0"/>
@@ -1535,6 +2073,44 @@
     </w:sectPr>
   </w:body>
 </w:document>
+</file>
+
+<file path=word/endnotes.xml><?xml version="1.0" encoding="utf-8"?>
+<w:endnotes xmlns:wpc="http://schemas.microsoft.com/office/word/2010/wordprocessingCanvas" xmlns:cx="http://schemas.microsoft.com/office/drawing/2014/chartex" xmlns:cx1="http://schemas.microsoft.com/office/drawing/2015/9/8/chartex" xmlns:cx2="http://schemas.microsoft.com/office/drawing/2015/10/21/chartex" xmlns:cx3="http://schemas.microsoft.com/office/drawing/2016/5/9/chartex" xmlns:cx4="http://schemas.microsoft.com/office/drawing/2016/5/10/chartex" xmlns:cx5="http://schemas.microsoft.com/office/drawing/2016/5/11/chartex" xmlns:cx6="http://schemas.microsoft.com/office/drawing/2016/5/12/chartex" xmlns:cx7="http://schemas.microsoft.com/office/drawing/2016/5/13/chartex" xmlns:cx8="http://schemas.microsoft.com/office/drawing/2016/5/14/chartex" xmlns:mc="http://schemas.openxmlformats.org/markup-compatibility/2006" xmlns:aink="http://schemas.microsoft.com/office/drawing/2016/ink" xmlns:am3d="http://schemas.microsoft.com/office/drawing/2017/model3d" xmlns:o="urn:schemas-microsoft-com:office:office" xmlns:r="http://schemas.openxmlformats.org/officeDocument/2006/relationships" xmlns:m="http://schemas.openxmlformats.org/officeDocument/2006/math" xmlns:v="urn:schemas-microsoft-com:vml" xmlns:wp14="http://schemas.microsoft.com/office/word/2010/wordprocessingDrawing" xmlns:wp="http://schemas.openxmlformats.org/drawingml/2006/wordprocessingDrawing" xmlns:w10="urn:schemas-microsoft-com:office:word" xmlns:w="http://schemas.openxmlformats.org/wordprocessingml/2006/main" xmlns:w14="http://schemas.microsoft.com/office/word/2010/wordml" xmlns:w15="http://schemas.microsoft.com/office/word/2012/wordml" xmlns:w16cid="http://schemas.microsoft.com/office/word/2016/wordml/cid" xmlns:w16se="http://schemas.microsoft.com/office/word/2015/wordml/symex" xmlns:wpg="http://schemas.microsoft.com/office/word/2010/wordprocessingGroup" xmlns:wpi="http://schemas.microsoft.com/office/word/2010/wordprocessingInk" xmlns:wne="http://schemas.microsoft.com/office/word/2006/wordml" xmlns:wps="http://schemas.microsoft.com/office/word/2010/wordprocessingShape" mc:Ignorable="w14 w15 w16se w16cid wp14">
+  <w:endnote w:type="separator" w:id="-1">
+    <w:p>
+      <w:r>
+        <w:separator/>
+      </w:r>
+    </w:p>
+  </w:endnote>
+  <w:endnote w:type="continuationSeparator" w:id="0">
+    <w:p>
+      <w:r>
+        <w:continuationSeparator/>
+      </w:r>
+    </w:p>
+  </w:endnote>
+</w:endnotes>
+</file>
+
+<file path=word/footnotes.xml><?xml version="1.0" encoding="utf-8"?>
+<w:footnotes xmlns:wpc="http://schemas.microsoft.com/office/word/2010/wordprocessingCanvas" xmlns:cx="http://schemas.microsoft.com/office/drawing/2014/chartex" xmlns:cx1="http://schemas.microsoft.com/office/drawing/2015/9/8/chartex" xmlns:cx2="http://schemas.microsoft.com/office/drawing/2015/10/21/chartex" xmlns:cx3="http://schemas.microsoft.com/office/drawing/2016/5/9/chartex" xmlns:cx4="http://schemas.microsoft.com/office/drawing/2016/5/10/chartex" xmlns:cx5="http://schemas.microsoft.com/office/drawing/2016/5/11/chartex" xmlns:cx6="http://schemas.microsoft.com/office/drawing/2016/5/12/chartex" xmlns:cx7="http://schemas.microsoft.com/office/drawing/2016/5/13/chartex" xmlns:cx8="http://schemas.microsoft.com/office/drawing/2016/5/14/chartex" xmlns:mc="http://schemas.openxmlformats.org/markup-compatibility/2006" xmlns:aink="http://schemas.microsoft.com/office/drawing/2016/ink" xmlns:am3d="http://schemas.microsoft.com/office/drawing/2017/model3d" xmlns:o="urn:schemas-microsoft-com:office:office" xmlns:r="http://schemas.openxmlformats.org/officeDocument/2006/relationships" xmlns:m="http://schemas.openxmlformats.org/officeDocument/2006/math" xmlns:v="urn:schemas-microsoft-com:vml" xmlns:wp14="http://schemas.microsoft.com/office/word/2010/wordprocessingDrawing" xmlns:wp="http://schemas.openxmlformats.org/drawingml/2006/wordprocessingDrawing" xmlns:w10="urn:schemas-microsoft-com:office:word" xmlns:w="http://schemas.openxmlformats.org/wordprocessingml/2006/main" xmlns:w14="http://schemas.microsoft.com/office/word/2010/wordml" xmlns:w15="http://schemas.microsoft.com/office/word/2012/wordml" xmlns:w16cid="http://schemas.microsoft.com/office/word/2016/wordml/cid" xmlns:w16se="http://schemas.microsoft.com/office/word/2015/wordml/symex" xmlns:wpg="http://schemas.microsoft.com/office/word/2010/wordprocessingGroup" xmlns:wpi="http://schemas.microsoft.com/office/word/2010/wordprocessingInk" xmlns:wne="http://schemas.microsoft.com/office/word/2006/wordml" xmlns:wps="http://schemas.microsoft.com/office/word/2010/wordprocessingShape" mc:Ignorable="w14 w15 w16se w16cid wp14">
+  <w:footnote w:type="separator" w:id="-1">
+    <w:p>
+      <w:r>
+        <w:separator/>
+      </w:r>
+    </w:p>
+  </w:footnote>
+  <w:footnote w:type="continuationSeparator" w:id="0">
+    <w:p>
+      <w:r>
+        <w:continuationSeparator/>
+      </w:r>
+    </w:p>
+  </w:footnote>
+</w:footnotes>
 </file>
 
 <file path=word/styles.xml><?xml version="1.0" encoding="utf-8"?>
@@ -1980,6 +2556,71 @@
       </w:tblBorders>
     </w:tblPr>
   </w:style>
+  <w:style w:type="paragraph" w:styleId="a4">
+    <w:name w:val="header"/>
+    <w:basedOn w:val="a"/>
+    <w:link w:val="a5"/>
+    <w:uiPriority w:val="99"/>
+    <w:unhideWhenUsed/>
+    <w:rsid w:val="009E7282"/>
+    <w:pPr>
+      <w:pBdr>
+        <w:bottom w:val="single" w:sz="6" w:space="1" w:color="auto"/>
+      </w:pBdr>
+      <w:tabs>
+        <w:tab w:val="center" w:pos="4153"/>
+        <w:tab w:val="right" w:pos="8306"/>
+      </w:tabs>
+      <w:snapToGrid w:val="0"/>
+      <w:jc w:val="center"/>
+    </w:pPr>
+    <w:rPr>
+      <w:sz w:val="18"/>
+      <w:szCs w:val="18"/>
+    </w:rPr>
+  </w:style>
+  <w:style w:type="character" w:customStyle="1" w:styleId="a5">
+    <w:name w:val="页眉 字符"/>
+    <w:basedOn w:val="a0"/>
+    <w:link w:val="a4"/>
+    <w:uiPriority w:val="99"/>
+    <w:rsid w:val="009E7282"/>
+    <w:rPr>
+      <w:sz w:val="18"/>
+      <w:szCs w:val="18"/>
+    </w:rPr>
+  </w:style>
+  <w:style w:type="paragraph" w:styleId="a6">
+    <w:name w:val="footer"/>
+    <w:basedOn w:val="a"/>
+    <w:link w:val="a7"/>
+    <w:uiPriority w:val="99"/>
+    <w:unhideWhenUsed/>
+    <w:rsid w:val="009E7282"/>
+    <w:pPr>
+      <w:tabs>
+        <w:tab w:val="center" w:pos="4153"/>
+        <w:tab w:val="right" w:pos="8306"/>
+      </w:tabs>
+      <w:snapToGrid w:val="0"/>
+      <w:jc w:val="left"/>
+    </w:pPr>
+    <w:rPr>
+      <w:sz w:val="18"/>
+      <w:szCs w:val="18"/>
+    </w:rPr>
+  </w:style>
+  <w:style w:type="character" w:customStyle="1" w:styleId="a7">
+    <w:name w:val="页脚 字符"/>
+    <w:basedOn w:val="a0"/>
+    <w:link w:val="a6"/>
+    <w:uiPriority w:val="99"/>
+    <w:rsid w:val="009E7282"/>
+    <w:rPr>
+      <w:sz w:val="18"/>
+      <w:szCs w:val="18"/>
+    </w:rPr>
+  </w:style>
 </w:styles>
 </file>
 

</xml_diff>